<commit_message>
Updated Assignment Approach Document
</commit_message>
<xml_diff>
--- a/assignment_Sukant.docx
+++ b/assignment_Sukant.docx
@@ -613,8 +613,15 @@
         </w:rPr>
       </w:pPr>
       <w:r>
-        <w:rPr/>
-        <w:t>Analyzing the Problem Statement:</w:t>
+        <w:rPr>
+          <w:b/>
+          <w:bCs/>
+        </w:rPr>
+        <w:t>Analyzing the Problem Statement</w:t>
+      </w:r>
+      <w:r>
+        <w:rPr/>
+        <w:t>:</w:t>
       </w:r>
     </w:p>
     <w:p>
@@ -748,11 +755,22 @@
       </w:pPr>
       <w:r>
         <w:rPr/>
-        <w:t xml:space="preserve">Learning: The </w:t>
-      </w:r>
-      <w:r>
-        <w:rPr>
-          <w:lang w:val="en-US"/>
+        <w:t xml:space="preserve">Learning: </w:t>
+      </w:r>
+      <w:r>
+        <w:rPr>
+          <w:rFonts w:asciiTheme="minorHAnsi" w:cstheme="minorBidi" w:eastAsiaTheme="minorHAnsi" w:hAnsiTheme="minorHAnsi"/>
+          <w:shd w:fill="81D41A" w:val="clear"/>
+          <w14:ligatures w14:val="standardContextual"/>
+        </w:rPr>
+        <w:t xml:space="preserve">The </w:t>
+      </w:r>
+      <w:r>
+        <w:rPr>
+          <w:rFonts w:asciiTheme="minorHAnsi" w:cstheme="minorBidi" w:eastAsiaTheme="minorHAnsi" w:hAnsiTheme="minorHAnsi"/>
+          <w:shd w:fill="81D41A" w:val="clear"/>
+          <w:lang w:val="en-US"/>
+          <w14:ligatures w14:val="standardContextual"/>
         </w:rPr>
         <w:t xml:space="preserve">Activity type column has 4 values provided: [0, 1, 2, 3]. </w:t>
       </w:r>
@@ -761,25 +779,38 @@
       <w:pPr>
         <w:pStyle w:val="Normal"/>
         <w:rPr>
-          <w:lang w:val="en-US"/>
-        </w:rPr>
-      </w:pPr>
-      <w:r>
-        <w:rPr>
-          <w:lang w:val="en-US"/>
-        </w:rPr>
-      </w:r>
-    </w:p>
-    <w:p>
-      <w:pPr>
-        <w:pStyle w:val="Normal"/>
-        <w:rPr>
-          <w:lang w:val="en-US"/>
-        </w:rPr>
-      </w:pPr>
-      <w:r>
-        <w:rPr>
-          <w:lang w:val="en-US"/>
+          <w:rFonts w:asciiTheme="minorHAnsi" w:cstheme="minorBidi" w:eastAsiaTheme="minorHAnsi" w:hAnsiTheme="minorHAnsi"/>
+          <w:highlight w:val="none"/>
+          <w:shd w:fill="81D41A" w:val="clear"/>
+          <w:lang w:val="en-US"/>
+          <w14:ligatures w14:val="standardContextual"/>
+        </w:rPr>
+      </w:pPr>
+      <w:r>
+        <w:rPr>
+          <w:rFonts w:asciiTheme="minorHAnsi" w:cstheme="minorBidi" w:eastAsiaTheme="minorHAnsi" w:hAnsiTheme="minorHAnsi"/>
+          <w:shd w:fill="81D41A" w:val="clear"/>
+          <w:lang w:val="en-US"/>
+          <w14:ligatures w14:val="standardContextual"/>
+        </w:rPr>
+      </w:r>
+    </w:p>
+    <w:p>
+      <w:pPr>
+        <w:pStyle w:val="Normal"/>
+        <w:rPr>
+          <w:rFonts w:asciiTheme="minorHAnsi" w:cstheme="minorBidi" w:eastAsiaTheme="minorHAnsi" w:hAnsiTheme="minorHAnsi"/>
+          <w:highlight w:val="none"/>
+          <w:shd w:fill="81D41A" w:val="clear"/>
+          <w14:ligatures w14:val="standardContextual"/>
+        </w:rPr>
+      </w:pPr>
+      <w:r>
+        <w:rPr>
+          <w:rFonts w:asciiTheme="minorHAnsi" w:cstheme="minorBidi" w:eastAsiaTheme="minorHAnsi" w:hAnsiTheme="minorHAnsi"/>
+          <w:shd w:fill="81D41A" w:val="clear"/>
+          <w:lang w:val="en-US"/>
+          <w14:ligatures w14:val="standardContextual"/>
         </w:rPr>
         <w:t>3 refers to a booking.</w:t>
       </w:r>
@@ -788,24 +819,38 @@
       <w:pPr>
         <w:pStyle w:val="Normal"/>
         <w:rPr>
-          <w:lang w:val="en-US"/>
-        </w:rPr>
-      </w:pPr>
-      <w:r>
-        <w:rPr>
-          <w:lang w:val="en-US"/>
-        </w:rPr>
-      </w:r>
-    </w:p>
-    <w:p>
-      <w:pPr>
-        <w:pStyle w:val="Normal"/>
-        <w:rPr>
-          <w:lang w:val="en-US"/>
-        </w:rPr>
-      </w:pPr>
-      <w:r>
-        <w:rPr/>
+          <w:rFonts w:asciiTheme="minorHAnsi" w:cstheme="minorBidi" w:eastAsiaTheme="minorHAnsi" w:hAnsiTheme="minorHAnsi"/>
+          <w:highlight w:val="none"/>
+          <w:shd w:fill="81D41A" w:val="clear"/>
+          <w:lang w:val="en-US"/>
+          <w14:ligatures w14:val="standardContextual"/>
+        </w:rPr>
+      </w:pPr>
+      <w:r>
+        <w:rPr>
+          <w:rFonts w:asciiTheme="minorHAnsi" w:cstheme="minorBidi" w:eastAsiaTheme="minorHAnsi" w:hAnsiTheme="minorHAnsi"/>
+          <w:shd w:fill="81D41A" w:val="clear"/>
+          <w:lang w:val="en-US"/>
+          <w14:ligatures w14:val="standardContextual"/>
+        </w:rPr>
+      </w:r>
+    </w:p>
+    <w:p>
+      <w:pPr>
+        <w:pStyle w:val="Normal"/>
+        <w:rPr>
+          <w:rFonts w:asciiTheme="minorHAnsi" w:cstheme="minorBidi" w:eastAsiaTheme="minorHAnsi" w:hAnsiTheme="minorHAnsi"/>
+          <w:highlight w:val="none"/>
+          <w:shd w:fill="81D41A" w:val="clear"/>
+          <w14:ligatures w14:val="standardContextual"/>
+        </w:rPr>
+      </w:pPr>
+      <w:r>
+        <w:rPr>
+          <w:rFonts w:asciiTheme="minorHAnsi" w:cstheme="minorBidi" w:eastAsiaTheme="minorHAnsi" w:hAnsiTheme="minorHAnsi"/>
+          <w:shd w:fill="81D41A" w:val="clear"/>
+          <w14:ligatures w14:val="standardContextual"/>
+        </w:rPr>
         <w:t>The problem statement could be formulated in 2 ways:</w:t>
       </w:r>
     </w:p>
@@ -813,11 +858,18 @@
       <w:pPr>
         <w:pStyle w:val="Normal"/>
         <w:rPr>
-          <w:lang w:val="en-US"/>
-        </w:rPr>
-      </w:pPr>
-      <w:r>
-        <w:rPr/>
+          <w:rFonts w:asciiTheme="minorHAnsi" w:cstheme="minorBidi" w:eastAsiaTheme="minorHAnsi" w:hAnsiTheme="minorHAnsi"/>
+          <w:highlight w:val="none"/>
+          <w:shd w:fill="81D41A" w:val="clear"/>
+          <w14:ligatures w14:val="standardContextual"/>
+        </w:rPr>
+      </w:pPr>
+      <w:r>
+        <w:rPr>
+          <w:rFonts w:asciiTheme="minorHAnsi" w:cstheme="minorBidi" w:eastAsiaTheme="minorHAnsi" w:hAnsiTheme="minorHAnsi"/>
+          <w:shd w:fill="81D41A" w:val="clear"/>
+          <w14:ligatures w14:val="standardContextual"/>
+        </w:rPr>
         <w:t>Should we try to learn a Ranking Model, that scores 0 class obs &lt; 1 class obs &lt; 2 class obs &lt; 3 class obs ??</w:t>
       </w:r>
     </w:p>
@@ -825,11 +877,18 @@
       <w:pPr>
         <w:pStyle w:val="Normal"/>
         <w:rPr>
-          <w:lang w:val="en-US"/>
-        </w:rPr>
-      </w:pPr>
-      <w:r>
-        <w:rPr/>
+          <w:rFonts w:asciiTheme="minorHAnsi" w:cstheme="minorBidi" w:eastAsiaTheme="minorHAnsi" w:hAnsiTheme="minorHAnsi"/>
+          <w:highlight w:val="none"/>
+          <w:shd w:fill="81D41A" w:val="clear"/>
+          <w14:ligatures w14:val="standardContextual"/>
+        </w:rPr>
+      </w:pPr>
+      <w:r>
+        <w:rPr>
+          <w:rFonts w:asciiTheme="minorHAnsi" w:cstheme="minorBidi" w:eastAsiaTheme="minorHAnsi" w:hAnsiTheme="minorHAnsi"/>
+          <w:shd w:fill="81D41A" w:val="clear"/>
+          <w14:ligatures w14:val="standardContextual"/>
+        </w:rPr>
         <w:t>In this approach, we could have more info about the class in which the search context is falling and interventions could be made to move the search context to the next higher class</w:t>
       </w:r>
     </w:p>
@@ -837,24 +896,38 @@
       <w:pPr>
         <w:pStyle w:val="Normal"/>
         <w:rPr>
-          <w:lang w:val="en-US"/>
-        </w:rPr>
-      </w:pPr>
-      <w:r>
-        <w:rPr>
-          <w:lang w:val="en-US"/>
-        </w:rPr>
-      </w:r>
-    </w:p>
-    <w:p>
-      <w:pPr>
-        <w:pStyle w:val="Normal"/>
-        <w:rPr>
-          <w:lang w:val="en-US"/>
-        </w:rPr>
-      </w:pPr>
-      <w:r>
-        <w:rPr/>
+          <w:rFonts w:asciiTheme="minorHAnsi" w:cstheme="minorBidi" w:eastAsiaTheme="minorHAnsi" w:hAnsiTheme="minorHAnsi"/>
+          <w:highlight w:val="none"/>
+          <w:shd w:fill="81D41A" w:val="clear"/>
+          <w:lang w:val="en-US"/>
+          <w14:ligatures w14:val="standardContextual"/>
+        </w:rPr>
+      </w:pPr>
+      <w:r>
+        <w:rPr>
+          <w:rFonts w:asciiTheme="minorHAnsi" w:cstheme="minorBidi" w:eastAsiaTheme="minorHAnsi" w:hAnsiTheme="minorHAnsi"/>
+          <w:shd w:fill="81D41A" w:val="clear"/>
+          <w:lang w:val="en-US"/>
+          <w14:ligatures w14:val="standardContextual"/>
+        </w:rPr>
+      </w:r>
+    </w:p>
+    <w:p>
+      <w:pPr>
+        <w:pStyle w:val="Normal"/>
+        <w:rPr>
+          <w:rFonts w:asciiTheme="minorHAnsi" w:cstheme="minorBidi" w:eastAsiaTheme="minorHAnsi" w:hAnsiTheme="minorHAnsi"/>
+          <w:highlight w:val="none"/>
+          <w:shd w:fill="81D41A" w:val="clear"/>
+          <w14:ligatures w14:val="standardContextual"/>
+        </w:rPr>
+      </w:pPr>
+      <w:r>
+        <w:rPr>
+          <w:rFonts w:asciiTheme="minorHAnsi" w:cstheme="minorBidi" w:eastAsiaTheme="minorHAnsi" w:hAnsiTheme="minorHAnsi"/>
+          <w:shd w:fill="81D41A" w:val="clear"/>
+          <w14:ligatures w14:val="standardContextual"/>
+        </w:rPr>
         <w:t>Another option is to learn a Binary Class Model that scores whether an observation belongs to class 3 or not ?</w:t>
       </w:r>
     </w:p>
@@ -862,11 +935,18 @@
       <w:pPr>
         <w:pStyle w:val="Normal"/>
         <w:rPr>
-          <w:lang w:val="en-US"/>
-        </w:rPr>
-      </w:pPr>
-      <w:r>
-        <w:rPr/>
+          <w:rFonts w:asciiTheme="minorHAnsi" w:cstheme="minorBidi" w:eastAsiaTheme="minorHAnsi" w:hAnsiTheme="minorHAnsi"/>
+          <w:highlight w:val="none"/>
+          <w:shd w:fill="81D41A" w:val="clear"/>
+          <w14:ligatures w14:val="standardContextual"/>
+        </w:rPr>
+      </w:pPr>
+      <w:r>
+        <w:rPr>
+          <w:rFonts w:asciiTheme="minorHAnsi" w:cstheme="minorBidi" w:eastAsiaTheme="minorHAnsi" w:hAnsiTheme="minorHAnsi"/>
+          <w:shd w:fill="81D41A" w:val="clear"/>
+          <w14:ligatures w14:val="standardContextual"/>
+        </w:rPr>
         <w:t>Here the main goal would be to separate the search context that will complete the booking from all other search contexts, which would not go till the final stage.</w:t>
       </w:r>
     </w:p>
@@ -878,74 +958,1044 @@
         </w:rPr>
       </w:pPr>
       <w:r>
-        <w:rPr/>
-        <w:t>Since the problem statement specifically mentions --&gt; “high score --&gt; higher booking chances”, we’ll formuated this as a Binary class problem with ACTIVITY TYPE == 3 as class 1 and all others as class 0.</w:t>
-      </w:r>
-    </w:p>
-    <w:p>
-      <w:pPr>
-        <w:pStyle w:val="Normal"/>
-        <w:rPr>
-          <w:lang w:val="en-US"/>
-        </w:rPr>
-      </w:pPr>
-      <w:r>
-        <w:rPr>
-          <w:lang w:val="en-US"/>
-        </w:rPr>
-      </w:r>
-    </w:p>
-    <w:p>
-      <w:pPr>
-        <w:pStyle w:val="Normal"/>
-        <w:rPr>
-          <w:lang w:val="en-US"/>
-        </w:rPr>
-      </w:pPr>
-      <w:r>
-        <w:rPr>
-          <w:lang w:val="en-US"/>
-        </w:rPr>
-      </w:r>
-    </w:p>
-    <w:p>
-      <w:pPr>
-        <w:pStyle w:val="Normal"/>
-        <w:rPr>
-          <w:lang w:val="en-US"/>
-        </w:rPr>
-      </w:pPr>
-      <w:r>
-        <w:rPr>
-          <w:lang w:val="en-US"/>
-        </w:rPr>
-        <w:t>Other</w:t>
-      </w:r>
-    </w:p>
-    <w:p>
-      <w:pPr>
-        <w:pStyle w:val="Normal"/>
-        <w:rPr>
-          <w:lang w:val="en-US"/>
-        </w:rPr>
-      </w:pPr>
-      <w:r>
-        <w:rPr>
-          <w:lang w:val="en-US"/>
-        </w:rPr>
-      </w:r>
-    </w:p>
-    <w:p>
-      <w:pPr>
-        <w:pStyle w:val="Normal"/>
-        <w:rPr>
-          <w:lang w:val="en-US"/>
-        </w:rPr>
-      </w:pPr>
-      <w:r>
-        <w:rPr>
-          <w:lang w:val="en-US"/>
-        </w:rPr>
+        <w:rPr>
+          <w:rFonts w:asciiTheme="minorHAnsi" w:cstheme="minorBidi" w:eastAsiaTheme="minorHAnsi" w:hAnsiTheme="minorHAnsi"/>
+          <w:shd w:fill="81D41A" w:val="clear"/>
+          <w14:ligatures w14:val="standardContextual"/>
+        </w:rPr>
+        <w:t>Since the problem statement specifically mentions --&gt; “high score --&gt; higher booking chances”, we’ll formuated this as a Binary class problem with ACTIVITY TYPE == 3 as class 1 and all others as class 0</w:t>
+      </w:r>
+      <w:r>
+        <w:rPr/>
+        <w:t>.</w:t>
+      </w:r>
+    </w:p>
+    <w:p>
+      <w:pPr>
+        <w:pStyle w:val="Normal"/>
+        <w:rPr>
+          <w:lang w:val="en-US"/>
+        </w:rPr>
+      </w:pPr>
+      <w:r>
+        <w:rPr>
+          <w:lang w:val="en-US"/>
+        </w:rPr>
+      </w:r>
+    </w:p>
+    <w:p>
+      <w:pPr>
+        <w:pStyle w:val="Normal"/>
+        <w:rPr>
+          <w:lang w:val="en-US"/>
+        </w:rPr>
+      </w:pPr>
+      <w:r>
+        <w:rPr>
+          <w:lang w:val="en-US"/>
+        </w:rPr>
+      </w:r>
+    </w:p>
+    <w:p>
+      <w:pPr>
+        <w:pStyle w:val="Normal"/>
+        <w:rPr>
+          <w:b/>
+          <w:b/>
+          <w:bCs/>
+        </w:rPr>
+      </w:pPr>
+      <w:r>
+        <w:rPr>
+          <w:b/>
+          <w:bCs/>
+          <w:lang w:val="en-US"/>
+        </w:rPr>
+        <w:t>Measuring Progress</w:t>
+      </w:r>
+    </w:p>
+    <w:p>
+      <w:pPr>
+        <w:pStyle w:val="Normal"/>
+        <w:rPr>
+          <w:lang w:val="en-US"/>
+        </w:rPr>
+      </w:pPr>
+      <w:r>
+        <w:rPr/>
+        <w:t>For the different models, that we’ll build, there are multiple options to measure if we are improving or not.</w:t>
+      </w:r>
+    </w:p>
+    <w:p>
+      <w:pPr>
+        <w:pStyle w:val="Normal"/>
+        <w:rPr>
+          <w:lang w:val="en-US"/>
+        </w:rPr>
+      </w:pPr>
+      <w:r>
+        <w:rPr/>
+        <w:t>More specifically, we can choose to optimise either Precision or Recall.</w:t>
+      </w:r>
+    </w:p>
+    <w:p>
+      <w:pPr>
+        <w:pStyle w:val="Normal"/>
+        <w:rPr>
+          <w:lang w:val="en-US"/>
+        </w:rPr>
+      </w:pPr>
+      <w:r>
+        <w:rPr/>
+        <w:t>In this problem statement, looking at the business context, we can define the metrics as below:</w:t>
+      </w:r>
+    </w:p>
+    <w:p>
+      <w:pPr>
+        <w:pStyle w:val="Normal"/>
+        <w:rPr>
+          <w:lang w:val="en-US"/>
+        </w:rPr>
+      </w:pPr>
+      <w:r>
+        <w:rPr/>
+      </w:r>
+    </w:p>
+    <w:p>
+      <w:pPr>
+        <w:pStyle w:val="Normal"/>
+        <w:rPr>
+          <w:lang w:val="en-US"/>
+        </w:rPr>
+      </w:pPr>
+      <w:r>
+        <w:rPr>
+          <w:b/>
+          <w:bCs/>
+        </w:rPr>
+        <w:t>Precision</w:t>
+      </w:r>
+      <w:r>
+        <w:rPr/>
+        <w:t>: Of all the search context that my model identified as “BOOKING”, which ones actually booked the flight.</w:t>
+      </w:r>
+    </w:p>
+    <w:p>
+      <w:pPr>
+        <w:pStyle w:val="Normal"/>
+        <w:rPr>
+          <w:lang w:val="en-US"/>
+        </w:rPr>
+      </w:pPr>
+      <w:r>
+        <w:rPr>
+          <w:b/>
+          <w:bCs/>
+        </w:rPr>
+        <w:t>Recall</w:t>
+      </w:r>
+      <w:r>
+        <w:rPr/>
+        <w:t>: Of all the search context which are actually going to “BOOKING”, which ones my model can capture correctly.</w:t>
+      </w:r>
+    </w:p>
+    <w:p>
+      <w:pPr>
+        <w:pStyle w:val="Normal"/>
+        <w:rPr>
+          <w:lang w:val="en-US"/>
+        </w:rPr>
+      </w:pPr>
+      <w:r>
+        <w:rPr/>
+        <w:t xml:space="preserve">In this scenario, it makes more sense to tune the models, to achieve </w:t>
+      </w:r>
+      <w:r>
+        <w:rPr>
+          <w:b/>
+          <w:bCs/>
+        </w:rPr>
+        <w:t>High Recall</w:t>
+      </w:r>
+      <w:r>
+        <w:rPr/>
+        <w:t>.</w:t>
+      </w:r>
+    </w:p>
+    <w:p>
+      <w:pPr>
+        <w:pStyle w:val="Normal"/>
+        <w:rPr>
+          <w:lang w:val="en-US"/>
+        </w:rPr>
+      </w:pPr>
+      <w:r>
+        <w:rPr/>
+      </w:r>
+    </w:p>
+    <w:p>
+      <w:pPr>
+        <w:pStyle w:val="Normal"/>
+        <w:rPr>
+          <w:lang w:val="en-US"/>
+        </w:rPr>
+      </w:pPr>
+      <w:r>
+        <w:rPr/>
+        <w:t>The justification can be something like this: If we can maximise the amount of actual BOOKINGS that we can capture, then there could be some business opportunity that can be explored --&gt; Like maybe offering additional services such as complementary meals, extra leg space seats other, that we can offer to those search contexts.</w:t>
+      </w:r>
+    </w:p>
+    <w:p>
+      <w:pPr>
+        <w:pStyle w:val="Normal"/>
+        <w:rPr>
+          <w:lang w:val="en-US"/>
+        </w:rPr>
+      </w:pPr>
+      <w:r>
+        <w:rPr/>
+      </w:r>
+    </w:p>
+    <w:p>
+      <w:pPr>
+        <w:pStyle w:val="Normal"/>
+        <w:rPr>
+          <w:lang w:val="en-US"/>
+        </w:rPr>
+      </w:pPr>
+      <w:r>
+        <w:rPr>
+          <w:b/>
+          <w:bCs/>
+        </w:rPr>
+        <w:t>Caution</w:t>
+      </w:r>
+      <w:r>
+        <w:rPr/>
+        <w:t>:</w:t>
+      </w:r>
+    </w:p>
+    <w:p>
+      <w:pPr>
+        <w:pStyle w:val="Normal"/>
+        <w:rPr>
+          <w:lang w:val="en-US"/>
+        </w:rPr>
+      </w:pPr>
+      <w:r>
+        <w:rPr/>
+        <w:t>Since we have decided that we want to achieve high recall, a naive way of achieveing this is keeping lowest possible threshold = 0.0</w:t>
+      </w:r>
+    </w:p>
+    <w:p>
+      <w:pPr>
+        <w:pStyle w:val="Normal"/>
+        <w:rPr>
+          <w:lang w:val="en-US"/>
+        </w:rPr>
+      </w:pPr>
+      <w:r>
+        <w:rPr/>
+        <w:t>This would mean that we effectively classify all search context as booking and so we’ll capture all actual BOOKINGS too.</w:t>
+      </w:r>
+    </w:p>
+    <w:p>
+      <w:pPr>
+        <w:pStyle w:val="Normal"/>
+        <w:rPr>
+          <w:lang w:val="en-US"/>
+        </w:rPr>
+      </w:pPr>
+      <w:r>
+        <w:rPr/>
+      </w:r>
+    </w:p>
+    <w:p>
+      <w:pPr>
+        <w:pStyle w:val="Normal"/>
+        <w:rPr>
+          <w:lang w:val="en-US"/>
+        </w:rPr>
+      </w:pPr>
+      <w:r>
+        <w:rPr/>
+        <w:t>However, there would be no intelligence in this model and it’ll have very high False Positives.</w:t>
+      </w:r>
+    </w:p>
+    <w:p>
+      <w:pPr>
+        <w:pStyle w:val="Normal"/>
+        <w:rPr>
+          <w:lang w:val="en-US"/>
+        </w:rPr>
+      </w:pPr>
+      <w:r>
+        <w:rPr/>
+      </w:r>
+    </w:p>
+    <w:p>
+      <w:pPr>
+        <w:pStyle w:val="Normal"/>
+        <w:rPr>
+          <w:lang w:val="en-US"/>
+        </w:rPr>
+      </w:pPr>
+      <w:r>
+        <w:rPr/>
+        <w:t xml:space="preserve">So, to make sure that our model is learning something, we’ll monitor </w:t>
+      </w:r>
+      <w:r>
+        <w:rPr>
+          <w:b/>
+          <w:bCs/>
+        </w:rPr>
+        <w:t>F1 score along with Recall</w:t>
+      </w:r>
+      <w:r>
+        <w:rPr/>
+        <w:t xml:space="preserve"> to make sure that there is actual learning going on.</w:t>
+      </w:r>
+    </w:p>
+    <w:p>
+      <w:pPr>
+        <w:pStyle w:val="Normal"/>
+        <w:rPr>
+          <w:lang w:val="en-US"/>
+        </w:rPr>
+      </w:pPr>
+      <w:r>
+        <w:rPr/>
+      </w:r>
+    </w:p>
+    <w:p>
+      <w:pPr>
+        <w:pStyle w:val="Normal"/>
+        <w:rPr>
+          <w:lang w:val="en-US"/>
+        </w:rPr>
+      </w:pPr>
+      <w:r>
+        <w:rPr>
+          <w:b/>
+          <w:bCs/>
+        </w:rPr>
+        <w:t>PROJECT CODE REPO</w:t>
+      </w:r>
+      <w:r>
+        <w:rPr/>
+        <w:t xml:space="preserve">: </w:t>
+      </w:r>
+      <w:hyperlink r:id="rId2">
+        <w:r>
+          <w:rPr>
+            <w:rStyle w:val="InternetLink"/>
+          </w:rPr>
+          <w:t>https://github.com/suka1557/makemytrip_assignment</w:t>
+        </w:r>
+      </w:hyperlink>
+      <w:hyperlink r:id="rId3">
+        <w:r>
+          <w:rPr/>
+          <w:t xml:space="preserve">  </w:t>
+        </w:r>
+      </w:hyperlink>
+    </w:p>
+    <w:p>
+      <w:pPr>
+        <w:pStyle w:val="Normal"/>
+        <w:rPr>
+          <w:lang w:val="en-US"/>
+        </w:rPr>
+      </w:pPr>
+      <w:r>
+        <w:rPr/>
+      </w:r>
+    </w:p>
+    <w:p>
+      <w:pPr>
+        <w:pStyle w:val="Normal"/>
+        <w:rPr>
+          <w:b/>
+          <w:b/>
+          <w:bCs/>
+        </w:rPr>
+      </w:pPr>
+      <w:r>
+        <w:rPr>
+          <w:b/>
+          <w:bCs/>
+        </w:rPr>
+        <w:t>EDA</w:t>
+      </w:r>
+    </w:p>
+    <w:p>
+      <w:pPr>
+        <w:pStyle w:val="Normal"/>
+        <w:rPr>
+          <w:lang w:val="en-US"/>
+        </w:rPr>
+      </w:pPr>
+      <w:r>
+        <w:rPr/>
+        <w:t>the data has been analysed and the notebook with findings has been added to the github repo</w:t>
+      </w:r>
+    </w:p>
+    <w:p>
+      <w:pPr>
+        <w:pStyle w:val="Normal"/>
+        <w:rPr>
+          <w:lang w:val="en-US"/>
+        </w:rPr>
+      </w:pPr>
+      <w:r>
+        <w:rPr/>
+      </w:r>
+    </w:p>
+    <w:p>
+      <w:pPr>
+        <w:pStyle w:val="Normal"/>
+        <w:rPr>
+          <w:b/>
+          <w:b/>
+          <w:bCs/>
+        </w:rPr>
+      </w:pPr>
+      <w:r>
+        <w:rPr>
+          <w:b/>
+          <w:bCs/>
+        </w:rPr>
+        <w:t>Modelling Approach:</w:t>
+      </w:r>
+    </w:p>
+    <w:p>
+      <w:pPr>
+        <w:pStyle w:val="Normal"/>
+        <w:rPr>
+          <w:lang w:val="en-US"/>
+        </w:rPr>
+      </w:pPr>
+      <w:r>
+        <w:rPr/>
+        <w:t>We tested 2 types of models:</w:t>
+      </w:r>
+    </w:p>
+    <w:p>
+      <w:pPr>
+        <w:pStyle w:val="Normal"/>
+        <w:rPr>
+          <w:lang w:val="en-US"/>
+        </w:rPr>
+      </w:pPr>
+      <w:r>
+        <w:rPr/>
+        <w:t>Classical Models -  Logistic Regression, Decision Trees, Random Forest, LightGBM and XGBoost.</w:t>
+      </w:r>
+    </w:p>
+    <w:p>
+      <w:pPr>
+        <w:pStyle w:val="Normal"/>
+        <w:rPr>
+          <w:lang w:val="en-US"/>
+        </w:rPr>
+      </w:pPr>
+      <w:r>
+        <w:rPr/>
+      </w:r>
+    </w:p>
+    <w:p>
+      <w:pPr>
+        <w:pStyle w:val="Normal"/>
+        <w:rPr>
+          <w:lang w:val="en-US"/>
+        </w:rPr>
+      </w:pPr>
+      <w:r>
+        <w:rPr/>
+        <w:t>FeedForward Neural Networks with learning embeddings for FROM-TO-CITY  pairs</w:t>
+      </w:r>
+    </w:p>
+    <w:p>
+      <w:pPr>
+        <w:pStyle w:val="Normal"/>
+        <w:rPr>
+          <w:lang w:val="en-US"/>
+        </w:rPr>
+      </w:pPr>
+      <w:r>
+        <w:rPr/>
+      </w:r>
+    </w:p>
+    <w:p>
+      <w:pPr>
+        <w:pStyle w:val="Normal"/>
+        <w:rPr>
+          <w:lang w:val="en-US"/>
+        </w:rPr>
+      </w:pPr>
+      <w:r>
+        <w:rPr>
+          <w:b/>
+          <w:bCs/>
+        </w:rPr>
+        <w:t>Class Imbalance</w:t>
+      </w:r>
+      <w:r>
+        <w:rPr/>
+        <w:t xml:space="preserve">: </w:t>
+      </w:r>
+    </w:p>
+    <w:p>
+      <w:pPr>
+        <w:pStyle w:val="Normal"/>
+        <w:rPr>
+          <w:lang w:val="en-US"/>
+        </w:rPr>
+      </w:pPr>
+      <w:r>
+        <w:rPr/>
+        <w:t>In the data it is seen that BOOKING:NON-BOOKING is roughly in the ratio of 14:86.</w:t>
+      </w:r>
+    </w:p>
+    <w:p>
+      <w:pPr>
+        <w:pStyle w:val="Normal"/>
+        <w:rPr>
+          <w:lang w:val="en-US"/>
+        </w:rPr>
+      </w:pPr>
+      <w:r>
+        <w:rPr/>
+      </w:r>
+    </w:p>
+    <w:p>
+      <w:pPr>
+        <w:pStyle w:val="Normal"/>
+        <w:rPr>
+          <w:lang w:val="en-US"/>
+        </w:rPr>
+      </w:pPr>
+      <w:r>
+        <w:rPr/>
+        <w:t>To handle this issue, while training the model, we used the following approach:</w:t>
+      </w:r>
+    </w:p>
+    <w:p>
+      <w:pPr>
+        <w:pStyle w:val="Normal"/>
+        <w:rPr>
+          <w:lang w:val="en-US"/>
+        </w:rPr>
+      </w:pPr>
+      <w:r>
+        <w:rPr/>
+        <w:t>- Undersample Majority Class for classical models</w:t>
+      </w:r>
+    </w:p>
+    <w:p>
+      <w:pPr>
+        <w:pStyle w:val="Normal"/>
+        <w:rPr>
+          <w:lang w:val="en-US"/>
+        </w:rPr>
+      </w:pPr>
+      <w:r>
+        <w:rPr/>
+        <w:t>- Use Class Weights for Neural Nets</w:t>
+      </w:r>
+    </w:p>
+    <w:p>
+      <w:pPr>
+        <w:pStyle w:val="Normal"/>
+        <w:rPr>
+          <w:lang w:val="en-US"/>
+        </w:rPr>
+      </w:pPr>
+      <w:r>
+        <w:rPr/>
+      </w:r>
+    </w:p>
+    <w:p>
+      <w:pPr>
+        <w:pStyle w:val="Normal"/>
+        <w:rPr>
+          <w:lang w:val="en-US"/>
+        </w:rPr>
+      </w:pPr>
+      <w:r>
+        <w:rPr>
+          <w:b/>
+          <w:bCs/>
+        </w:rPr>
+        <w:t>Performance Metrics</w:t>
+      </w:r>
+      <w:r>
+        <w:rPr/>
+        <w:t>:</w:t>
+      </w:r>
+    </w:p>
+    <w:p>
+      <w:pPr>
+        <w:pStyle w:val="Normal"/>
+        <w:rPr>
+          <w:lang w:val="en-US"/>
+        </w:rPr>
+      </w:pPr>
+      <w:r>
+        <w:rPr/>
+        <w:t>The best model was a Decision Tree based model which achieved ~66% Recall on test set.</w:t>
+      </w:r>
+    </w:p>
+    <w:p>
+      <w:pPr>
+        <w:pStyle w:val="Normal"/>
+        <w:rPr>
+          <w:lang w:val="en-US"/>
+        </w:rPr>
+      </w:pPr>
+      <w:r>
+        <w:rPr/>
+      </w:r>
+    </w:p>
+    <w:p>
+      <w:pPr>
+        <w:pStyle w:val="Normal"/>
+        <w:rPr>
+          <w:b/>
+          <w:b/>
+          <w:bCs/>
+        </w:rPr>
+      </w:pPr>
+      <w:r>
+        <w:rPr>
+          <w:b/>
+          <w:bCs/>
+        </w:rPr>
+        <w:t>Inferencing</w:t>
+      </w:r>
+    </w:p>
+    <w:p>
+      <w:pPr>
+        <w:pStyle w:val="Normal"/>
+        <w:rPr>
+          <w:lang w:val="en-US"/>
+        </w:rPr>
+      </w:pPr>
+      <w:r>
+        <w:rPr/>
+        <w:t>The inferencing was added in 2 ways:</w:t>
+      </w:r>
+    </w:p>
+    <w:p>
+      <w:pPr>
+        <w:pStyle w:val="Normal"/>
+        <w:numPr>
+          <w:ilvl w:val="0"/>
+          <w:numId w:val="1"/>
+        </w:numPr>
+        <w:rPr>
+          <w:lang w:val="en-US"/>
+        </w:rPr>
+      </w:pPr>
+      <w:r>
+        <w:rPr/>
+        <w:t>A static script that requires location of a parquet file, in the exact same format as the assignment.parquet. This function will take in this file location, read , process and then make predictions and return a 1-D array of True/False based on optimal threshold found during the experiements.</w:t>
+        <w:br/>
+      </w:r>
+    </w:p>
+    <w:p>
+      <w:pPr>
+        <w:pStyle w:val="Normal"/>
+        <w:numPr>
+          <w:ilvl w:val="0"/>
+          <w:numId w:val="1"/>
+        </w:numPr>
+        <w:rPr>
+          <w:lang w:val="en-US"/>
+        </w:rPr>
+      </w:pPr>
+      <w:r>
+        <w:rPr/>
+        <w:t>A FastAPI endpoint that requires the following inputs:</w:t>
+      </w:r>
+    </w:p>
+    <w:p>
+      <w:pPr>
+        <w:pStyle w:val="Normal"/>
+        <w:numPr>
+          <w:ilvl w:val="0"/>
+          <w:numId w:val="2"/>
+        </w:numPr>
+        <w:rPr>
+          <w:lang w:val="en-US"/>
+        </w:rPr>
+      </w:pPr>
+      <w:r>
+        <w:rPr>
+          <w:b/>
+          <w:bCs/>
+        </w:rPr>
+        <w:t>FROM_CITY</w:t>
+      </w:r>
+      <w:r>
+        <w:rPr/>
+        <w:t xml:space="preserve"> : int</w:t>
+      </w:r>
+    </w:p>
+    <w:p>
+      <w:pPr>
+        <w:pStyle w:val="Normal"/>
+        <w:numPr>
+          <w:ilvl w:val="0"/>
+          <w:numId w:val="2"/>
+        </w:numPr>
+        <w:rPr>
+          <w:lang w:val="en-US"/>
+        </w:rPr>
+      </w:pPr>
+      <w:r>
+        <w:rPr>
+          <w:b/>
+          <w:bCs/>
+        </w:rPr>
+        <w:t>TO_CITY</w:t>
+      </w:r>
+      <w:r>
+        <w:rPr/>
+        <w:t>: int</w:t>
+      </w:r>
+    </w:p>
+    <w:p>
+      <w:pPr>
+        <w:pStyle w:val="Normal"/>
+        <w:numPr>
+          <w:ilvl w:val="0"/>
+          <w:numId w:val="2"/>
+        </w:numPr>
+        <w:rPr>
+          <w:lang w:val="en-US"/>
+        </w:rPr>
+      </w:pPr>
+      <w:r>
+        <w:rPr>
+          <w:b/>
+          <w:bCs/>
+        </w:rPr>
+        <w:t>features</w:t>
+      </w:r>
+      <w:r>
+        <w:rPr/>
+        <w:t>: json payload - list of 23 floating point numbers (excluding the value for ACTIVITY_TYPE)</w:t>
+      </w:r>
+    </w:p>
+    <w:p>
+      <w:pPr>
+        <w:pStyle w:val="Normal"/>
+        <w:numPr>
+          <w:ilvl w:val="0"/>
+          <w:numId w:val="2"/>
+        </w:numPr>
+        <w:rPr>
+          <w:lang w:val="en-US"/>
+        </w:rPr>
+      </w:pPr>
+      <w:r>
+        <w:rPr>
+          <w:b/>
+          <w:bCs/>
+        </w:rPr>
+        <w:t>Response</w:t>
+      </w:r>
+      <w:r>
+        <w:rPr/>
+        <w:t>: Predicted probability of Booking for this record</w:t>
+      </w:r>
+    </w:p>
+    <w:p>
+      <w:pPr>
+        <w:pStyle w:val="Normal"/>
+        <w:rPr>
+          <w:lang w:val="en-US"/>
+        </w:rPr>
+      </w:pPr>
+      <w:r>
+        <w:rPr/>
+      </w:r>
+    </w:p>
+    <w:p>
+      <w:pPr>
+        <w:pStyle w:val="Normal"/>
+        <w:rPr>
+          <w:b/>
+          <w:b/>
+          <w:bCs/>
+        </w:rPr>
+      </w:pPr>
+      <w:r>
+        <w:rPr>
+          <w:b/>
+          <w:bCs/>
+        </w:rPr>
+        <w:t>Deploying API</w:t>
+      </w:r>
+    </w:p>
+    <w:p>
+      <w:pPr>
+        <w:pStyle w:val="Normal"/>
+        <w:numPr>
+          <w:ilvl w:val="0"/>
+          <w:numId w:val="3"/>
+        </w:numPr>
+        <w:rPr/>
+      </w:pPr>
+      <w:r>
+        <w:rPr/>
+        <w:t>A bash script has been created to run the API using gunicorn on PORT 9001</w:t>
+      </w:r>
+    </w:p>
+    <w:p>
+      <w:pPr>
+        <w:pStyle w:val="Normal"/>
+        <w:numPr>
+          <w:ilvl w:val="0"/>
+          <w:numId w:val="3"/>
+        </w:numPr>
+        <w:rPr/>
+      </w:pPr>
+      <w:r>
+        <w:rPr/>
+        <w:t>A Dockerfile has been created which will created image and run this script inside the container</w:t>
+      </w:r>
+    </w:p>
+    <w:p>
+      <w:pPr>
+        <w:pStyle w:val="Normal"/>
+        <w:numPr>
+          <w:ilvl w:val="0"/>
+          <w:numId w:val="3"/>
+        </w:numPr>
+        <w:rPr/>
+      </w:pPr>
+      <w:r>
+        <w:rPr/>
+        <w:t>A Github Actions Continuous Integration pipeline has been added, so that anytime new changes are pushed in main branch, it will create the new image</w:t>
+      </w:r>
+    </w:p>
+    <w:p>
+      <w:pPr>
+        <w:pStyle w:val="Normal"/>
+        <w:numPr>
+          <w:ilvl w:val="0"/>
+          <w:numId w:val="3"/>
+        </w:numPr>
+        <w:rPr/>
+      </w:pPr>
+      <w:r>
+        <w:rPr/>
+        <w:t xml:space="preserve">Final deployement is not done, as currently don’t have any actual Vms/Resources </w:t>
+      </w:r>
+    </w:p>
+    <w:p>
+      <w:pPr>
+        <w:pStyle w:val="Normal"/>
+        <w:rPr/>
+      </w:pPr>
+      <w:r>
+        <w:rPr/>
+      </w:r>
+    </w:p>
+    <w:p>
+      <w:pPr>
+        <w:pStyle w:val="Normal"/>
+        <w:rPr>
+          <w:b/>
+          <w:b/>
+          <w:bCs/>
+        </w:rPr>
+      </w:pPr>
+      <w:r>
+        <w:rPr>
+          <w:b/>
+          <w:bCs/>
+        </w:rPr>
+        <w:t>Improvements in Current Work</w:t>
+      </w:r>
+    </w:p>
+    <w:p>
+      <w:pPr>
+        <w:pStyle w:val="Normal"/>
+        <w:numPr>
+          <w:ilvl w:val="0"/>
+          <w:numId w:val="4"/>
+        </w:numPr>
+        <w:rPr/>
+      </w:pPr>
+      <w:r>
+        <w:rPr/>
+        <w:t>Lack of computing resources meant that not other NN architectures could be tried out. Even for the ones, which are in the repo, has to use Google Colab to do the model fitting. More complex networks could be tried to see, if we can improve performance given that we’d not fallen into OverFitting range with current architectures</w:t>
+      </w:r>
+    </w:p>
+    <w:p>
+      <w:pPr>
+        <w:pStyle w:val="Normal"/>
+        <w:numPr>
+          <w:ilvl w:val="0"/>
+          <w:numId w:val="0"/>
+        </w:numPr>
+        <w:ind w:left="720" w:hanging="0"/>
+        <w:rPr/>
+      </w:pPr>
+      <w:r>
+        <w:rPr/>
+      </w:r>
+    </w:p>
+    <w:p>
+      <w:pPr>
+        <w:pStyle w:val="Normal"/>
+        <w:numPr>
+          <w:ilvl w:val="0"/>
+          <w:numId w:val="4"/>
+        </w:numPr>
+        <w:rPr/>
+      </w:pPr>
+      <w:r>
+        <w:rPr/>
+        <w:t>Integrating MLFlow with experiments for easy tracking of all hyperparameters and performances</w:t>
+        <w:br/>
+      </w:r>
+    </w:p>
+    <w:p>
+      <w:pPr>
+        <w:pStyle w:val="Normal"/>
+        <w:numPr>
+          <w:ilvl w:val="0"/>
+          <w:numId w:val="4"/>
+        </w:numPr>
+        <w:rPr/>
+      </w:pPr>
+      <w:r>
+        <w:rPr/>
+        <w:t>No Error handling has been added in the code as of yet. There could be scenarios for bad/incorrect API inputs</w:t>
+        <w:br/>
+      </w:r>
+    </w:p>
+    <w:p>
+      <w:pPr>
+        <w:pStyle w:val="Normal"/>
+        <w:numPr>
+          <w:ilvl w:val="0"/>
+          <w:numId w:val="4"/>
+        </w:numPr>
+        <w:rPr/>
+      </w:pPr>
+      <w:r>
+        <w:rPr/>
+        <w:t>The final deployement and CD pipeline for the API has not been configured. They could be worked upon</w:t>
+      </w:r>
+    </w:p>
+    <w:p>
+      <w:pPr>
+        <w:pStyle w:val="Normal"/>
+        <w:rPr>
+          <w:lang w:val="en-US"/>
+        </w:rPr>
+      </w:pPr>
+      <w:r>
+        <w:rPr/>
+      </w:r>
+    </w:p>
+    <w:p>
+      <w:pPr>
+        <w:pStyle w:val="Normal"/>
+        <w:rPr>
+          <w:lang w:val="en-US"/>
+        </w:rPr>
+      </w:pPr>
+      <w:r>
+        <w:rPr/>
+      </w:r>
+    </w:p>
+    <w:p>
+      <w:pPr>
+        <w:pStyle w:val="Normal"/>
+        <w:rPr>
+          <w:lang w:val="en-US"/>
+        </w:rPr>
+      </w:pPr>
+      <w:r>
+        <w:rPr/>
+      </w:r>
+    </w:p>
+    <w:p>
+      <w:pPr>
+        <w:pStyle w:val="Normal"/>
+        <w:jc w:val="right"/>
+        <w:rPr>
+          <w:rFonts w:ascii="Abyssinica SIL" w:hAnsi="Abyssinica SIL"/>
+          <w:b/>
+          <w:b/>
+          <w:bCs/>
+          <w:color w:val="55308D"/>
+          <w:lang w:val="en-US"/>
+        </w:rPr>
+      </w:pPr>
+      <w:r>
+        <w:rPr>
+          <w:rFonts w:ascii="Abyssinica SIL" w:hAnsi="Abyssinica SIL"/>
+          <w:b/>
+          <w:bCs/>
+          <w:color w:val="55308D"/>
+          <w:lang w:val="en-US"/>
+        </w:rPr>
+        <w:t>Regards,</w:t>
+      </w:r>
+    </w:p>
+    <w:p>
+      <w:pPr>
+        <w:pStyle w:val="Normal"/>
+        <w:jc w:val="right"/>
+        <w:rPr>
+          <w:rFonts w:ascii="Abyssinica SIL" w:hAnsi="Abyssinica SIL"/>
+          <w:b/>
+          <w:b/>
+          <w:bCs/>
+          <w:color w:val="55308D"/>
+          <w:lang w:val="en-US"/>
+        </w:rPr>
+      </w:pPr>
+      <w:r>
+        <w:rPr>
+          <w:rFonts w:ascii="Abyssinica SIL" w:hAnsi="Abyssinica SIL"/>
+          <w:b/>
+          <w:bCs/>
+          <w:color w:val="55308D"/>
+          <w:lang w:val="en-US"/>
+        </w:rPr>
+        <w:t>Sukant Kumar</w:t>
+      </w:r>
+    </w:p>
+    <w:p>
+      <w:pPr>
+        <w:pStyle w:val="Normal"/>
+        <w:jc w:val="right"/>
+        <w:rPr>
+          <w:rFonts w:ascii="Abyssinica SIL" w:hAnsi="Abyssinica SIL"/>
+          <w:b/>
+          <w:b/>
+          <w:bCs/>
+          <w:color w:val="55308D"/>
+          <w:lang w:val="en-US"/>
+        </w:rPr>
+      </w:pPr>
+      <w:r>
+        <w:rPr>
+          <w:rFonts w:ascii="Abyssinica SIL" w:hAnsi="Abyssinica SIL"/>
+          <w:b/>
+          <w:bCs/>
+          <w:color w:val="55308D"/>
+          <w:lang w:val="en-US"/>
+        </w:rPr>
+        <w:t>9599671519</w:t>
       </w:r>
     </w:p>
     <w:p>
@@ -996,6 +2046,693 @@
     </w:sectPr>
   </w:body>
 </w:document>
+</file>
+
+<file path=word/numbering.xml><?xml version="1.0" encoding="utf-8"?>
+<w:numbering xmlns:w="http://schemas.openxmlformats.org/wordprocessingml/2006/main" xmlns:o="urn:schemas-microsoft-com:office:office" xmlns:r="http://schemas.openxmlformats.org/officeDocument/2006/relationships" xmlns:v="urn:schemas-microsoft-com:vml" xmlns:mc="http://schemas.openxmlformats.org/markup-compatibility/2006" xmlns:w14="http://schemas.microsoft.com/office/word/2010/wordml" mc:Ignorable="w14">
+  <w:abstractNum w:abstractNumId="1">
+    <w:lvl w:ilvl="0">
+      <w:start w:val="1"/>
+      <w:numFmt w:val="bullet"/>
+      <w:lvlText w:val=""/>
+      <w:lvlJc w:val="left"/>
+      <w:pPr>
+        <w:tabs>
+          <w:tab w:val="num" w:pos="720"/>
+        </w:tabs>
+        <w:ind w:left="720" w:hanging="360"/>
+      </w:pPr>
+      <w:rPr>
+        <w:rFonts w:ascii="Symbol" w:hAnsi="Symbol" w:cs="Symbol" w:hint="default"/>
+      </w:rPr>
+    </w:lvl>
+    <w:lvl w:ilvl="1">
+      <w:start w:val="1"/>
+      <w:numFmt w:val="bullet"/>
+      <w:lvlText w:val="◦"/>
+      <w:lvlJc w:val="left"/>
+      <w:pPr>
+        <w:tabs>
+          <w:tab w:val="num" w:pos="1080"/>
+        </w:tabs>
+        <w:ind w:left="1080" w:hanging="360"/>
+      </w:pPr>
+      <w:rPr>
+        <w:rFonts w:ascii="OpenSymbol" w:hAnsi="OpenSymbol" w:cs="OpenSymbol" w:hint="default"/>
+      </w:rPr>
+    </w:lvl>
+    <w:lvl w:ilvl="2">
+      <w:start w:val="1"/>
+      <w:numFmt w:val="bullet"/>
+      <w:lvlText w:val="▪"/>
+      <w:lvlJc w:val="left"/>
+      <w:pPr>
+        <w:tabs>
+          <w:tab w:val="num" w:pos="1440"/>
+        </w:tabs>
+        <w:ind w:left="1440" w:hanging="360"/>
+      </w:pPr>
+      <w:rPr>
+        <w:rFonts w:ascii="OpenSymbol" w:hAnsi="OpenSymbol" w:cs="OpenSymbol" w:hint="default"/>
+      </w:rPr>
+    </w:lvl>
+    <w:lvl w:ilvl="3">
+      <w:start w:val="1"/>
+      <w:numFmt w:val="bullet"/>
+      <w:lvlText w:val=""/>
+      <w:lvlJc w:val="left"/>
+      <w:pPr>
+        <w:tabs>
+          <w:tab w:val="num" w:pos="1800"/>
+        </w:tabs>
+        <w:ind w:left="1800" w:hanging="360"/>
+      </w:pPr>
+      <w:rPr>
+        <w:rFonts w:ascii="Symbol" w:hAnsi="Symbol" w:cs="Symbol" w:hint="default"/>
+      </w:rPr>
+    </w:lvl>
+    <w:lvl w:ilvl="4">
+      <w:start w:val="1"/>
+      <w:numFmt w:val="bullet"/>
+      <w:lvlText w:val="◦"/>
+      <w:lvlJc w:val="left"/>
+      <w:pPr>
+        <w:tabs>
+          <w:tab w:val="num" w:pos="2160"/>
+        </w:tabs>
+        <w:ind w:left="2160" w:hanging="360"/>
+      </w:pPr>
+      <w:rPr>
+        <w:rFonts w:ascii="OpenSymbol" w:hAnsi="OpenSymbol" w:cs="OpenSymbol" w:hint="default"/>
+      </w:rPr>
+    </w:lvl>
+    <w:lvl w:ilvl="5">
+      <w:start w:val="1"/>
+      <w:numFmt w:val="bullet"/>
+      <w:lvlText w:val="▪"/>
+      <w:lvlJc w:val="left"/>
+      <w:pPr>
+        <w:tabs>
+          <w:tab w:val="num" w:pos="2520"/>
+        </w:tabs>
+        <w:ind w:left="2520" w:hanging="360"/>
+      </w:pPr>
+      <w:rPr>
+        <w:rFonts w:ascii="OpenSymbol" w:hAnsi="OpenSymbol" w:cs="OpenSymbol" w:hint="default"/>
+      </w:rPr>
+    </w:lvl>
+    <w:lvl w:ilvl="6">
+      <w:start w:val="1"/>
+      <w:numFmt w:val="bullet"/>
+      <w:lvlText w:val=""/>
+      <w:lvlJc w:val="left"/>
+      <w:pPr>
+        <w:tabs>
+          <w:tab w:val="num" w:pos="2880"/>
+        </w:tabs>
+        <w:ind w:left="2880" w:hanging="360"/>
+      </w:pPr>
+      <w:rPr>
+        <w:rFonts w:ascii="Symbol" w:hAnsi="Symbol" w:cs="Symbol" w:hint="default"/>
+      </w:rPr>
+    </w:lvl>
+    <w:lvl w:ilvl="7">
+      <w:start w:val="1"/>
+      <w:numFmt w:val="bullet"/>
+      <w:lvlText w:val="◦"/>
+      <w:lvlJc w:val="left"/>
+      <w:pPr>
+        <w:tabs>
+          <w:tab w:val="num" w:pos="3240"/>
+        </w:tabs>
+        <w:ind w:left="3240" w:hanging="360"/>
+      </w:pPr>
+      <w:rPr>
+        <w:rFonts w:ascii="OpenSymbol" w:hAnsi="OpenSymbol" w:cs="OpenSymbol" w:hint="default"/>
+      </w:rPr>
+    </w:lvl>
+    <w:lvl w:ilvl="8">
+      <w:start w:val="1"/>
+      <w:numFmt w:val="bullet"/>
+      <w:lvlText w:val="▪"/>
+      <w:lvlJc w:val="left"/>
+      <w:pPr>
+        <w:tabs>
+          <w:tab w:val="num" w:pos="3600"/>
+        </w:tabs>
+        <w:ind w:left="3600" w:hanging="360"/>
+      </w:pPr>
+      <w:rPr>
+        <w:rFonts w:ascii="OpenSymbol" w:hAnsi="OpenSymbol" w:cs="OpenSymbol" w:hint="default"/>
+      </w:rPr>
+    </w:lvl>
+  </w:abstractNum>
+  <w:abstractNum w:abstractNumId="2">
+    <w:lvl w:ilvl="0">
+      <w:start w:val="1"/>
+      <w:numFmt w:val="bullet"/>
+      <w:lvlText w:val=""/>
+      <w:lvlJc w:val="left"/>
+      <w:pPr>
+        <w:tabs>
+          <w:tab w:val="num" w:pos="1440"/>
+        </w:tabs>
+        <w:ind w:left="1440" w:hanging="360"/>
+      </w:pPr>
+      <w:rPr>
+        <w:rFonts w:ascii="Wingdings" w:hAnsi="Wingdings" w:cs="Wingdings" w:hint="default"/>
+      </w:rPr>
+    </w:lvl>
+    <w:lvl w:ilvl="1">
+      <w:start w:val="1"/>
+      <w:numFmt w:val="bullet"/>
+      <w:lvlText w:val=""/>
+      <w:lvlJc w:val="left"/>
+      <w:pPr>
+        <w:tabs>
+          <w:tab w:val="num" w:pos="1800"/>
+        </w:tabs>
+        <w:ind w:left="1800" w:hanging="360"/>
+      </w:pPr>
+      <w:rPr>
+        <w:rFonts w:ascii="Wingdings" w:hAnsi="Wingdings" w:cs="Wingdings" w:hint="default"/>
+      </w:rPr>
+    </w:lvl>
+    <w:lvl w:ilvl="2">
+      <w:start w:val="1"/>
+      <w:numFmt w:val="bullet"/>
+      <w:lvlText w:val=""/>
+      <w:lvlJc w:val="left"/>
+      <w:pPr>
+        <w:tabs>
+          <w:tab w:val="num" w:pos="2160"/>
+        </w:tabs>
+        <w:ind w:left="2160" w:hanging="360"/>
+      </w:pPr>
+      <w:rPr>
+        <w:rFonts w:ascii="Wingdings" w:hAnsi="Wingdings" w:cs="Wingdings" w:hint="default"/>
+      </w:rPr>
+    </w:lvl>
+    <w:lvl w:ilvl="3">
+      <w:start w:val="1"/>
+      <w:numFmt w:val="bullet"/>
+      <w:lvlText w:val=""/>
+      <w:lvlJc w:val="left"/>
+      <w:pPr>
+        <w:tabs>
+          <w:tab w:val="num" w:pos="2520"/>
+        </w:tabs>
+        <w:ind w:left="2520" w:hanging="360"/>
+      </w:pPr>
+      <w:rPr>
+        <w:rFonts w:ascii="Wingdings" w:hAnsi="Wingdings" w:cs="Wingdings" w:hint="default"/>
+      </w:rPr>
+    </w:lvl>
+    <w:lvl w:ilvl="4">
+      <w:start w:val="1"/>
+      <w:numFmt w:val="bullet"/>
+      <w:lvlText w:val=""/>
+      <w:lvlJc w:val="left"/>
+      <w:pPr>
+        <w:tabs>
+          <w:tab w:val="num" w:pos="2880"/>
+        </w:tabs>
+        <w:ind w:left="2880" w:hanging="360"/>
+      </w:pPr>
+      <w:rPr>
+        <w:rFonts w:ascii="Wingdings" w:hAnsi="Wingdings" w:cs="Wingdings" w:hint="default"/>
+      </w:rPr>
+    </w:lvl>
+    <w:lvl w:ilvl="5">
+      <w:start w:val="1"/>
+      <w:numFmt w:val="bullet"/>
+      <w:lvlText w:val=""/>
+      <w:lvlJc w:val="left"/>
+      <w:pPr>
+        <w:tabs>
+          <w:tab w:val="num" w:pos="3240"/>
+        </w:tabs>
+        <w:ind w:left="3240" w:hanging="360"/>
+      </w:pPr>
+      <w:rPr>
+        <w:rFonts w:ascii="Wingdings" w:hAnsi="Wingdings" w:cs="Wingdings" w:hint="default"/>
+      </w:rPr>
+    </w:lvl>
+    <w:lvl w:ilvl="6">
+      <w:start w:val="1"/>
+      <w:numFmt w:val="bullet"/>
+      <w:lvlText w:val=""/>
+      <w:lvlJc w:val="left"/>
+      <w:pPr>
+        <w:tabs>
+          <w:tab w:val="num" w:pos="3600"/>
+        </w:tabs>
+        <w:ind w:left="3600" w:hanging="360"/>
+      </w:pPr>
+      <w:rPr>
+        <w:rFonts w:ascii="Wingdings" w:hAnsi="Wingdings" w:cs="Wingdings" w:hint="default"/>
+      </w:rPr>
+    </w:lvl>
+    <w:lvl w:ilvl="7">
+      <w:start w:val="1"/>
+      <w:numFmt w:val="bullet"/>
+      <w:lvlText w:val=""/>
+      <w:lvlJc w:val="left"/>
+      <w:pPr>
+        <w:tabs>
+          <w:tab w:val="num" w:pos="3960"/>
+        </w:tabs>
+        <w:ind w:left="3960" w:hanging="360"/>
+      </w:pPr>
+      <w:rPr>
+        <w:rFonts w:ascii="Wingdings" w:hAnsi="Wingdings" w:cs="Wingdings" w:hint="default"/>
+      </w:rPr>
+    </w:lvl>
+    <w:lvl w:ilvl="8">
+      <w:start w:val="1"/>
+      <w:numFmt w:val="bullet"/>
+      <w:lvlText w:val=""/>
+      <w:lvlJc w:val="left"/>
+      <w:pPr>
+        <w:tabs>
+          <w:tab w:val="num" w:pos="4320"/>
+        </w:tabs>
+        <w:ind w:left="4320" w:hanging="360"/>
+      </w:pPr>
+      <w:rPr>
+        <w:rFonts w:ascii="Wingdings" w:hAnsi="Wingdings" w:cs="Wingdings" w:hint="default"/>
+      </w:rPr>
+    </w:lvl>
+  </w:abstractNum>
+  <w:abstractNum w:abstractNumId="3">
+    <w:lvl w:ilvl="0">
+      <w:start w:val="1"/>
+      <w:numFmt w:val="bullet"/>
+      <w:lvlText w:val=""/>
+      <w:lvlJc w:val="left"/>
+      <w:pPr>
+        <w:tabs>
+          <w:tab w:val="num" w:pos="720"/>
+        </w:tabs>
+        <w:ind w:left="720" w:hanging="360"/>
+      </w:pPr>
+      <w:rPr>
+        <w:rFonts w:ascii="Symbol" w:hAnsi="Symbol" w:cs="Symbol" w:hint="default"/>
+      </w:rPr>
+    </w:lvl>
+    <w:lvl w:ilvl="1">
+      <w:start w:val="1"/>
+      <w:numFmt w:val="bullet"/>
+      <w:lvlText w:val="◦"/>
+      <w:lvlJc w:val="left"/>
+      <w:pPr>
+        <w:tabs>
+          <w:tab w:val="num" w:pos="1080"/>
+        </w:tabs>
+        <w:ind w:left="1080" w:hanging="360"/>
+      </w:pPr>
+      <w:rPr>
+        <w:rFonts w:ascii="OpenSymbol" w:hAnsi="OpenSymbol" w:cs="OpenSymbol" w:hint="default"/>
+      </w:rPr>
+    </w:lvl>
+    <w:lvl w:ilvl="2">
+      <w:start w:val="1"/>
+      <w:numFmt w:val="bullet"/>
+      <w:lvlText w:val="▪"/>
+      <w:lvlJc w:val="left"/>
+      <w:pPr>
+        <w:tabs>
+          <w:tab w:val="num" w:pos="1440"/>
+        </w:tabs>
+        <w:ind w:left="1440" w:hanging="360"/>
+      </w:pPr>
+      <w:rPr>
+        <w:rFonts w:ascii="OpenSymbol" w:hAnsi="OpenSymbol" w:cs="OpenSymbol" w:hint="default"/>
+      </w:rPr>
+    </w:lvl>
+    <w:lvl w:ilvl="3">
+      <w:start w:val="1"/>
+      <w:numFmt w:val="bullet"/>
+      <w:lvlText w:val=""/>
+      <w:lvlJc w:val="left"/>
+      <w:pPr>
+        <w:tabs>
+          <w:tab w:val="num" w:pos="1800"/>
+        </w:tabs>
+        <w:ind w:left="1800" w:hanging="360"/>
+      </w:pPr>
+      <w:rPr>
+        <w:rFonts w:ascii="Symbol" w:hAnsi="Symbol" w:cs="Symbol" w:hint="default"/>
+      </w:rPr>
+    </w:lvl>
+    <w:lvl w:ilvl="4">
+      <w:start w:val="1"/>
+      <w:numFmt w:val="bullet"/>
+      <w:lvlText w:val="◦"/>
+      <w:lvlJc w:val="left"/>
+      <w:pPr>
+        <w:tabs>
+          <w:tab w:val="num" w:pos="2160"/>
+        </w:tabs>
+        <w:ind w:left="2160" w:hanging="360"/>
+      </w:pPr>
+      <w:rPr>
+        <w:rFonts w:ascii="OpenSymbol" w:hAnsi="OpenSymbol" w:cs="OpenSymbol" w:hint="default"/>
+      </w:rPr>
+    </w:lvl>
+    <w:lvl w:ilvl="5">
+      <w:start w:val="1"/>
+      <w:numFmt w:val="bullet"/>
+      <w:lvlText w:val="▪"/>
+      <w:lvlJc w:val="left"/>
+      <w:pPr>
+        <w:tabs>
+          <w:tab w:val="num" w:pos="2520"/>
+        </w:tabs>
+        <w:ind w:left="2520" w:hanging="360"/>
+      </w:pPr>
+      <w:rPr>
+        <w:rFonts w:ascii="OpenSymbol" w:hAnsi="OpenSymbol" w:cs="OpenSymbol" w:hint="default"/>
+      </w:rPr>
+    </w:lvl>
+    <w:lvl w:ilvl="6">
+      <w:start w:val="1"/>
+      <w:numFmt w:val="bullet"/>
+      <w:lvlText w:val=""/>
+      <w:lvlJc w:val="left"/>
+      <w:pPr>
+        <w:tabs>
+          <w:tab w:val="num" w:pos="2880"/>
+        </w:tabs>
+        <w:ind w:left="2880" w:hanging="360"/>
+      </w:pPr>
+      <w:rPr>
+        <w:rFonts w:ascii="Symbol" w:hAnsi="Symbol" w:cs="Symbol" w:hint="default"/>
+      </w:rPr>
+    </w:lvl>
+    <w:lvl w:ilvl="7">
+      <w:start w:val="1"/>
+      <w:numFmt w:val="bullet"/>
+      <w:lvlText w:val="◦"/>
+      <w:lvlJc w:val="left"/>
+      <w:pPr>
+        <w:tabs>
+          <w:tab w:val="num" w:pos="3240"/>
+        </w:tabs>
+        <w:ind w:left="3240" w:hanging="360"/>
+      </w:pPr>
+      <w:rPr>
+        <w:rFonts w:ascii="OpenSymbol" w:hAnsi="OpenSymbol" w:cs="OpenSymbol" w:hint="default"/>
+      </w:rPr>
+    </w:lvl>
+    <w:lvl w:ilvl="8">
+      <w:start w:val="1"/>
+      <w:numFmt w:val="bullet"/>
+      <w:lvlText w:val="▪"/>
+      <w:lvlJc w:val="left"/>
+      <w:pPr>
+        <w:tabs>
+          <w:tab w:val="num" w:pos="3600"/>
+        </w:tabs>
+        <w:ind w:left="3600" w:hanging="360"/>
+      </w:pPr>
+      <w:rPr>
+        <w:rFonts w:ascii="OpenSymbol" w:hAnsi="OpenSymbol" w:cs="OpenSymbol" w:hint="default"/>
+      </w:rPr>
+    </w:lvl>
+  </w:abstractNum>
+  <w:abstractNum w:abstractNumId="4">
+    <w:lvl w:ilvl="0">
+      <w:start w:val="1"/>
+      <w:numFmt w:val="bullet"/>
+      <w:lvlText w:val=""/>
+      <w:lvlJc w:val="left"/>
+      <w:pPr>
+        <w:tabs>
+          <w:tab w:val="num" w:pos="720"/>
+        </w:tabs>
+        <w:ind w:left="720" w:hanging="360"/>
+      </w:pPr>
+      <w:rPr>
+        <w:rFonts w:ascii="Symbol" w:hAnsi="Symbol" w:cs="Symbol" w:hint="default"/>
+      </w:rPr>
+    </w:lvl>
+    <w:lvl w:ilvl="1">
+      <w:start w:val="1"/>
+      <w:numFmt w:val="bullet"/>
+      <w:lvlText w:val="◦"/>
+      <w:lvlJc w:val="left"/>
+      <w:pPr>
+        <w:tabs>
+          <w:tab w:val="num" w:pos="1080"/>
+        </w:tabs>
+        <w:ind w:left="1080" w:hanging="360"/>
+      </w:pPr>
+      <w:rPr>
+        <w:rFonts w:ascii="OpenSymbol" w:hAnsi="OpenSymbol" w:cs="OpenSymbol" w:hint="default"/>
+      </w:rPr>
+    </w:lvl>
+    <w:lvl w:ilvl="2">
+      <w:start w:val="1"/>
+      <w:numFmt w:val="bullet"/>
+      <w:lvlText w:val="▪"/>
+      <w:lvlJc w:val="left"/>
+      <w:pPr>
+        <w:tabs>
+          <w:tab w:val="num" w:pos="1440"/>
+        </w:tabs>
+        <w:ind w:left="1440" w:hanging="360"/>
+      </w:pPr>
+      <w:rPr>
+        <w:rFonts w:ascii="OpenSymbol" w:hAnsi="OpenSymbol" w:cs="OpenSymbol" w:hint="default"/>
+      </w:rPr>
+    </w:lvl>
+    <w:lvl w:ilvl="3">
+      <w:start w:val="1"/>
+      <w:numFmt w:val="bullet"/>
+      <w:lvlText w:val=""/>
+      <w:lvlJc w:val="left"/>
+      <w:pPr>
+        <w:tabs>
+          <w:tab w:val="num" w:pos="1800"/>
+        </w:tabs>
+        <w:ind w:left="1800" w:hanging="360"/>
+      </w:pPr>
+      <w:rPr>
+        <w:rFonts w:ascii="Symbol" w:hAnsi="Symbol" w:cs="Symbol" w:hint="default"/>
+      </w:rPr>
+    </w:lvl>
+    <w:lvl w:ilvl="4">
+      <w:start w:val="1"/>
+      <w:numFmt w:val="bullet"/>
+      <w:lvlText w:val="◦"/>
+      <w:lvlJc w:val="left"/>
+      <w:pPr>
+        <w:tabs>
+          <w:tab w:val="num" w:pos="2160"/>
+        </w:tabs>
+        <w:ind w:left="2160" w:hanging="360"/>
+      </w:pPr>
+      <w:rPr>
+        <w:rFonts w:ascii="OpenSymbol" w:hAnsi="OpenSymbol" w:cs="OpenSymbol" w:hint="default"/>
+      </w:rPr>
+    </w:lvl>
+    <w:lvl w:ilvl="5">
+      <w:start w:val="1"/>
+      <w:numFmt w:val="bullet"/>
+      <w:lvlText w:val="▪"/>
+      <w:lvlJc w:val="left"/>
+      <w:pPr>
+        <w:tabs>
+          <w:tab w:val="num" w:pos="2520"/>
+        </w:tabs>
+        <w:ind w:left="2520" w:hanging="360"/>
+      </w:pPr>
+      <w:rPr>
+        <w:rFonts w:ascii="OpenSymbol" w:hAnsi="OpenSymbol" w:cs="OpenSymbol" w:hint="default"/>
+      </w:rPr>
+    </w:lvl>
+    <w:lvl w:ilvl="6">
+      <w:start w:val="1"/>
+      <w:numFmt w:val="bullet"/>
+      <w:lvlText w:val=""/>
+      <w:lvlJc w:val="left"/>
+      <w:pPr>
+        <w:tabs>
+          <w:tab w:val="num" w:pos="2880"/>
+        </w:tabs>
+        <w:ind w:left="2880" w:hanging="360"/>
+      </w:pPr>
+      <w:rPr>
+        <w:rFonts w:ascii="Symbol" w:hAnsi="Symbol" w:cs="Symbol" w:hint="default"/>
+      </w:rPr>
+    </w:lvl>
+    <w:lvl w:ilvl="7">
+      <w:start w:val="1"/>
+      <w:numFmt w:val="bullet"/>
+      <w:lvlText w:val="◦"/>
+      <w:lvlJc w:val="left"/>
+      <w:pPr>
+        <w:tabs>
+          <w:tab w:val="num" w:pos="3240"/>
+        </w:tabs>
+        <w:ind w:left="3240" w:hanging="360"/>
+      </w:pPr>
+      <w:rPr>
+        <w:rFonts w:ascii="OpenSymbol" w:hAnsi="OpenSymbol" w:cs="OpenSymbol" w:hint="default"/>
+      </w:rPr>
+    </w:lvl>
+    <w:lvl w:ilvl="8">
+      <w:start w:val="1"/>
+      <w:numFmt w:val="bullet"/>
+      <w:lvlText w:val="▪"/>
+      <w:lvlJc w:val="left"/>
+      <w:pPr>
+        <w:tabs>
+          <w:tab w:val="num" w:pos="3600"/>
+        </w:tabs>
+        <w:ind w:left="3600" w:hanging="360"/>
+      </w:pPr>
+      <w:rPr>
+        <w:rFonts w:ascii="OpenSymbol" w:hAnsi="OpenSymbol" w:cs="OpenSymbol" w:hint="default"/>
+      </w:rPr>
+    </w:lvl>
+  </w:abstractNum>
+  <w:abstractNum w:abstractNumId="5">
+    <w:lvl w:ilvl="0">
+      <w:start w:val="1"/>
+      <w:numFmt w:val="none"/>
+      <w:suff w:val="nothing"/>
+      <w:lvlText w:val=""/>
+      <w:lvlJc w:val="left"/>
+      <w:pPr>
+        <w:tabs>
+          <w:tab w:val="num" w:pos="0"/>
+        </w:tabs>
+        <w:ind w:left="0" w:hanging="0"/>
+      </w:pPr>
+    </w:lvl>
+    <w:lvl w:ilvl="1">
+      <w:start w:val="1"/>
+      <w:numFmt w:val="none"/>
+      <w:suff w:val="nothing"/>
+      <w:lvlText w:val=""/>
+      <w:lvlJc w:val="left"/>
+      <w:pPr>
+        <w:tabs>
+          <w:tab w:val="num" w:pos="0"/>
+        </w:tabs>
+        <w:ind w:left="0" w:hanging="0"/>
+      </w:pPr>
+    </w:lvl>
+    <w:lvl w:ilvl="2">
+      <w:start w:val="1"/>
+      <w:numFmt w:val="none"/>
+      <w:suff w:val="nothing"/>
+      <w:lvlText w:val=""/>
+      <w:lvlJc w:val="left"/>
+      <w:pPr>
+        <w:tabs>
+          <w:tab w:val="num" w:pos="0"/>
+        </w:tabs>
+        <w:ind w:left="0" w:hanging="0"/>
+      </w:pPr>
+    </w:lvl>
+    <w:lvl w:ilvl="3">
+      <w:start w:val="1"/>
+      <w:numFmt w:val="none"/>
+      <w:suff w:val="nothing"/>
+      <w:lvlText w:val=""/>
+      <w:lvlJc w:val="left"/>
+      <w:pPr>
+        <w:tabs>
+          <w:tab w:val="num" w:pos="0"/>
+        </w:tabs>
+        <w:ind w:left="0" w:hanging="0"/>
+      </w:pPr>
+    </w:lvl>
+    <w:lvl w:ilvl="4">
+      <w:start w:val="1"/>
+      <w:numFmt w:val="none"/>
+      <w:suff w:val="nothing"/>
+      <w:lvlText w:val=""/>
+      <w:lvlJc w:val="left"/>
+      <w:pPr>
+        <w:tabs>
+          <w:tab w:val="num" w:pos="0"/>
+        </w:tabs>
+        <w:ind w:left="0" w:hanging="0"/>
+      </w:pPr>
+    </w:lvl>
+    <w:lvl w:ilvl="5">
+      <w:start w:val="1"/>
+      <w:numFmt w:val="none"/>
+      <w:suff w:val="nothing"/>
+      <w:lvlText w:val=""/>
+      <w:lvlJc w:val="left"/>
+      <w:pPr>
+        <w:tabs>
+          <w:tab w:val="num" w:pos="0"/>
+        </w:tabs>
+        <w:ind w:left="0" w:hanging="0"/>
+      </w:pPr>
+    </w:lvl>
+    <w:lvl w:ilvl="6">
+      <w:start w:val="1"/>
+      <w:numFmt w:val="none"/>
+      <w:suff w:val="nothing"/>
+      <w:lvlText w:val=""/>
+      <w:lvlJc w:val="left"/>
+      <w:pPr>
+        <w:tabs>
+          <w:tab w:val="num" w:pos="0"/>
+        </w:tabs>
+        <w:ind w:left="0" w:hanging="0"/>
+      </w:pPr>
+    </w:lvl>
+    <w:lvl w:ilvl="7">
+      <w:start w:val="1"/>
+      <w:numFmt w:val="none"/>
+      <w:suff w:val="nothing"/>
+      <w:lvlText w:val=""/>
+      <w:lvlJc w:val="left"/>
+      <w:pPr>
+        <w:tabs>
+          <w:tab w:val="num" w:pos="0"/>
+        </w:tabs>
+        <w:ind w:left="0" w:hanging="0"/>
+      </w:pPr>
+    </w:lvl>
+    <w:lvl w:ilvl="8">
+      <w:start w:val="1"/>
+      <w:numFmt w:val="none"/>
+      <w:suff w:val="nothing"/>
+      <w:lvlText w:val=""/>
+      <w:lvlJc w:val="left"/>
+      <w:pPr>
+        <w:tabs>
+          <w:tab w:val="num" w:pos="0"/>
+        </w:tabs>
+        <w:ind w:left="0" w:hanging="0"/>
+      </w:pPr>
+    </w:lvl>
+  </w:abstractNum>
+  <w:num w:numId="1">
+    <w:abstractNumId w:val="1"/>
+  </w:num>
+  <w:num w:numId="2">
+    <w:abstractNumId w:val="2"/>
+  </w:num>
+  <w:num w:numId="3">
+    <w:abstractNumId w:val="3"/>
+  </w:num>
+  <w:num w:numId="4">
+    <w:abstractNumId w:val="4"/>
+  </w:num>
+  <w:num w:numId="5">
+    <w:abstractNumId w:val="5"/>
+  </w:num>
+</w:numbering>
 </file>
 
 <file path=word/styles.xml><?xml version="1.0" encoding="utf-8"?>
@@ -1423,6 +3160,20 @@
     <w:qFormat/>
     <w:rPr/>
   </w:style>
+  <w:style w:type="character" w:styleId="Bullets">
+    <w:name w:val="Bullets"/>
+    <w:qFormat/>
+    <w:rPr>
+      <w:rFonts w:ascii="OpenSymbol" w:hAnsi="OpenSymbol" w:eastAsia="OpenSymbol" w:cs="OpenSymbol"/>
+    </w:rPr>
+  </w:style>
+  <w:style w:type="character" w:styleId="InternetLink">
+    <w:name w:val="Hyperlink"/>
+    <w:rPr>
+      <w:color w:val="000080"/>
+      <w:u w:val="single"/>
+    </w:rPr>
+  </w:style>
   <w:style w:type="paragraph" w:styleId="Heading">
     <w:name w:val="Heading"/>
     <w:basedOn w:val="Normal"/>

</xml_diff>